<commit_message>
opengl c ++ sdk
</commit_message>
<xml_diff>
--- a/Android迭代开发连载系列高级课.docx
+++ b/Android迭代开发连载系列高级课.docx
@@ -22990,13 +22990,7 @@
       </w:r>
     </w:p>
     <w:p/>
-    <w:p>
-      <w:pPr>
-        <w:rPr>
-          <w:rFonts w:hint="eastAsia"/>
-        </w:rPr>
-      </w:pPr>
-    </w:p>
+    <w:p/>
     <w:p>
       <w:proofErr w:type="spellStart"/>
       <w:r>
@@ -23011,26 +23005,14 @@
       <w:proofErr w:type="spellEnd"/>
     </w:p>
     <w:p>
-      <w:pPr>
-        <w:rPr>
-          <w:rFonts w:hint="eastAsia"/>
-        </w:rPr>
-      </w:pPr>
       <w:r>
         <w:rPr>
           <w:rFonts w:hint="eastAsia"/>
         </w:rPr>
         <w:t>V8</w:t>
       </w:r>
-      <w:bookmarkStart w:id="0" w:name="_GoBack"/>
-      <w:bookmarkEnd w:id="0"/>
-    </w:p>
-    <w:p>
-      <w:pPr>
-        <w:rPr>
-          <w:rFonts w:hint="eastAsia"/>
-        </w:rPr>
-      </w:pPr>
+    </w:p>
+    <w:p>
       <w:proofErr w:type="spellStart"/>
       <w:r>
         <w:rPr>
@@ -23041,11 +23023,6 @@
       <w:proofErr w:type="spellEnd"/>
     </w:p>
     <w:p>
-      <w:pPr>
-        <w:rPr>
-          <w:rFonts w:hint="eastAsia"/>
-        </w:rPr>
-      </w:pPr>
       <w:proofErr w:type="spellStart"/>
       <w:r>
         <w:rPr>
@@ -23068,29 +23045,11 @@
           <w:rPr>
             <w:rStyle w:val="a7"/>
           </w:rPr>
-          <w:t>https://www.cnblogs.com/s</w:t>
-        </w:r>
-        <w:r>
-          <w:rPr>
-            <w:rStyle w:val="a7"/>
-          </w:rPr>
-          <w:t>k</w:t>
-        </w:r>
-        <w:r>
-          <w:rPr>
-            <w:rStyle w:val="a7"/>
-          </w:rPr>
-          <w:t>yus/articles/8524408.html</w:t>
+          <w:t>https://www.cnblogs.com/skyus/articles/8524408.html</w:t>
         </w:r>
       </w:hyperlink>
     </w:p>
-    <w:p>
-      <w:pPr>
-        <w:rPr>
-          <w:rFonts w:hint="eastAsia"/>
-        </w:rPr>
-      </w:pPr>
-    </w:p>
+    <w:p/>
     <w:p>
       <w:pPr>
         <w:pStyle w:val="3"/>
@@ -23130,13 +23089,7 @@
         <w:t>微信小程序。</w:t>
       </w:r>
     </w:p>
-    <w:p>
-      <w:pPr>
-        <w:rPr>
-          <w:rFonts w:hint="eastAsia"/>
-        </w:rPr>
-      </w:pPr>
-    </w:p>
+    <w:p/>
     <w:p>
       <w:r>
         <w:rPr>
@@ -23158,8 +23111,797 @@
     </w:p>
     <w:p>
       <w:pPr>
-        <w:rPr>
-          <w:rFonts w:hint="eastAsia"/>
+        <w:pStyle w:val="3"/>
+        <w:rPr>
+          <w:rFonts w:hint="eastAsia"/>
+        </w:rPr>
+      </w:pPr>
+      <w:r>
+        <w:t xml:space="preserve">JNI </w:t>
+      </w:r>
+      <w:r>
+        <w:t>及</w:t>
+      </w:r>
+      <w:r>
+        <w:t xml:space="preserve"> </w:t>
+      </w:r>
+      <w:r>
+        <w:rPr>
+          <w:rFonts w:hint="eastAsia"/>
+        </w:rPr>
+        <w:t>c</w:t>
+      </w:r>
+      <w:r>
+        <w:t xml:space="preserve"> ++ </w:t>
+      </w:r>
+      <w:r>
+        <w:t>基本</w:t>
+      </w:r>
+      <w:r>
+        <w:rPr>
+          <w:rFonts w:hint="eastAsia"/>
+        </w:rPr>
+        <w:t>语法</w:t>
+      </w:r>
+    </w:p>
+    <w:p>
+      <w:r>
+        <w:t>宏定义：</w:t>
+      </w:r>
+      <w:r>
+        <w:t>#define</w:t>
+      </w:r>
+    </w:p>
+    <w:p/>
+    <w:p>
+      <w:pPr>
+        <w:pStyle w:val="HTML"/>
+        <w:shd w:val="clear" w:color="auto" w:fill="FFFFFF"/>
+        <w:rPr>
+          <w:rFonts w:ascii="Monaco" w:hAnsi="Monaco"/>
+          <w:color w:val="000000"/>
+          <w:sz w:val="23"/>
+          <w:szCs w:val="23"/>
+        </w:rPr>
+      </w:pPr>
+      <w:r>
+        <w:rPr>
+          <w:rFonts w:ascii="Monaco" w:hAnsi="Monaco"/>
+          <w:b/>
+          <w:bCs/>
+          <w:color w:val="1F542E"/>
+          <w:sz w:val="23"/>
+          <w:szCs w:val="23"/>
+        </w:rPr>
+        <w:t xml:space="preserve">JNIEXPORT </w:t>
+      </w:r>
+      <w:r>
+        <w:rPr>
+          <w:rFonts w:ascii="Monaco" w:hAnsi="Monaco"/>
+          <w:b/>
+          <w:bCs/>
+          <w:color w:val="1F542E"/>
+          <w:sz w:val="23"/>
+          <w:szCs w:val="23"/>
+        </w:rPr>
+        <w:t>：</w:t>
+      </w:r>
+      <w:r>
+        <w:rPr>
+          <w:rFonts w:ascii="Monaco" w:hAnsi="Monaco" w:hint="eastAsia"/>
+          <w:b/>
+          <w:bCs/>
+          <w:color w:val="1F542E"/>
+          <w:sz w:val="23"/>
+          <w:szCs w:val="23"/>
+        </w:rPr>
+        <w:t>表示</w:t>
+      </w:r>
+      <w:r>
+        <w:rPr>
+          <w:rFonts w:ascii="Monaco" w:hAnsi="Monaco"/>
+          <w:b/>
+          <w:bCs/>
+          <w:color w:val="1F542E"/>
+          <w:sz w:val="23"/>
+          <w:szCs w:val="23"/>
+        </w:rPr>
+        <w:t>可以被外部调用</w:t>
+      </w:r>
+    </w:p>
+    <w:p>
+      <w:pPr>
+        <w:pStyle w:val="HTML"/>
+        <w:shd w:val="clear" w:color="auto" w:fill="FFFFFF"/>
+        <w:rPr>
+          <w:rFonts w:ascii="Monaco" w:hAnsi="Monaco"/>
+          <w:color w:val="371F80"/>
+          <w:sz w:val="23"/>
+          <w:szCs w:val="23"/>
+        </w:rPr>
+      </w:pPr>
+      <w:proofErr w:type="spellStart"/>
+      <w:r>
+        <w:rPr>
+          <w:rFonts w:ascii="Monaco" w:hAnsi="Monaco"/>
+          <w:color w:val="371F80"/>
+          <w:sz w:val="23"/>
+          <w:szCs w:val="23"/>
+        </w:rPr>
+        <w:t>JNIEnv</w:t>
+      </w:r>
+      <w:proofErr w:type="spellEnd"/>
+      <w:r>
+        <w:rPr>
+          <w:rFonts w:ascii="Monaco" w:hAnsi="Monaco"/>
+          <w:color w:val="371F80"/>
+          <w:sz w:val="23"/>
+          <w:szCs w:val="23"/>
+        </w:rPr>
+        <w:t xml:space="preserve"> </w:t>
+      </w:r>
+      <w:r>
+        <w:rPr>
+          <w:rFonts w:ascii="Monaco" w:hAnsi="Monaco"/>
+          <w:color w:val="371F80"/>
+          <w:sz w:val="23"/>
+          <w:szCs w:val="23"/>
+        </w:rPr>
+        <w:t>：</w:t>
+      </w:r>
+      <w:r>
+        <w:rPr>
+          <w:rFonts w:ascii="Monaco" w:hAnsi="Monaco" w:hint="eastAsia"/>
+          <w:color w:val="371F80"/>
+          <w:sz w:val="23"/>
+          <w:szCs w:val="23"/>
+        </w:rPr>
+        <w:t>JNI</w:t>
+      </w:r>
+      <w:r>
+        <w:rPr>
+          <w:rFonts w:ascii="Monaco" w:hAnsi="Monaco"/>
+          <w:color w:val="371F80"/>
+          <w:sz w:val="23"/>
+          <w:szCs w:val="23"/>
+        </w:rPr>
+        <w:t xml:space="preserve"> </w:t>
+      </w:r>
+      <w:r>
+        <w:rPr>
+          <w:rFonts w:ascii="Monaco" w:hAnsi="Monaco" w:hint="eastAsia"/>
+          <w:color w:val="371F80"/>
+          <w:sz w:val="23"/>
+          <w:szCs w:val="23"/>
+        </w:rPr>
+        <w:t>环境</w:t>
+      </w:r>
+      <w:r>
+        <w:rPr>
+          <w:rFonts w:ascii="Monaco" w:hAnsi="Monaco"/>
+          <w:color w:val="371F80"/>
+          <w:sz w:val="23"/>
+          <w:szCs w:val="23"/>
+        </w:rPr>
+        <w:t>，</w:t>
+      </w:r>
+      <w:r>
+        <w:rPr>
+          <w:rFonts w:ascii="Monaco" w:hAnsi="Monaco" w:hint="eastAsia"/>
+          <w:color w:val="371F80"/>
+          <w:sz w:val="23"/>
+          <w:szCs w:val="23"/>
+        </w:rPr>
+        <w:t>可以理解</w:t>
+      </w:r>
+      <w:r>
+        <w:rPr>
+          <w:rFonts w:ascii="Monaco" w:hAnsi="Monaco"/>
+          <w:color w:val="371F80"/>
+          <w:sz w:val="23"/>
+          <w:szCs w:val="23"/>
+        </w:rPr>
+        <w:t xml:space="preserve"> </w:t>
+      </w:r>
+      <w:r>
+        <w:rPr>
+          <w:rFonts w:ascii="Monaco" w:hAnsi="Monaco" w:hint="eastAsia"/>
+          <w:color w:val="371F80"/>
+          <w:sz w:val="23"/>
+          <w:szCs w:val="23"/>
+        </w:rPr>
+        <w:t>Android</w:t>
+      </w:r>
+      <w:r>
+        <w:rPr>
+          <w:rFonts w:ascii="Monaco" w:hAnsi="Monaco"/>
+          <w:color w:val="371F80"/>
+          <w:sz w:val="23"/>
+          <w:szCs w:val="23"/>
+        </w:rPr>
+        <w:t>中的</w:t>
+      </w:r>
+      <w:r>
+        <w:rPr>
+          <w:rFonts w:ascii="Monaco" w:hAnsi="Monaco"/>
+          <w:color w:val="371F80"/>
+          <w:sz w:val="23"/>
+          <w:szCs w:val="23"/>
+        </w:rPr>
+        <w:t>Context</w:t>
+      </w:r>
+    </w:p>
+    <w:p>
+      <w:pPr>
+        <w:pStyle w:val="HTML"/>
+        <w:shd w:val="clear" w:color="auto" w:fill="FFFFFF"/>
+        <w:rPr>
+          <w:rFonts w:ascii="Monaco" w:hAnsi="Monaco" w:hint="eastAsia"/>
+          <w:color w:val="000000"/>
+          <w:sz w:val="23"/>
+          <w:szCs w:val="23"/>
+        </w:rPr>
+      </w:pPr>
+    </w:p>
+    <w:p>
+      <w:pPr>
+        <w:pStyle w:val="HTML"/>
+        <w:shd w:val="clear" w:color="auto" w:fill="FFFFFF"/>
+        <w:rPr>
+          <w:rFonts w:ascii="Monaco" w:hAnsi="Monaco"/>
+          <w:color w:val="000000"/>
+          <w:sz w:val="23"/>
+          <w:szCs w:val="23"/>
+        </w:rPr>
+      </w:pPr>
+      <w:r>
+        <w:rPr>
+          <w:rFonts w:ascii="Monaco" w:hAnsi="Monaco"/>
+          <w:color w:val="000000"/>
+          <w:sz w:val="23"/>
+          <w:szCs w:val="23"/>
+        </w:rPr>
+        <w:t>C+</w:t>
+      </w:r>
+      <w:r>
+        <w:rPr>
+          <w:rFonts w:ascii="Monaco" w:hAnsi="Monaco" w:hint="eastAsia"/>
+          <w:color w:val="000000"/>
+          <w:sz w:val="23"/>
+          <w:szCs w:val="23"/>
+        </w:rPr>
+        <w:t xml:space="preserve">+ </w:t>
+      </w:r>
+      <w:r>
+        <w:rPr>
+          <w:rFonts w:ascii="Monaco" w:hAnsi="Monaco" w:hint="eastAsia"/>
+          <w:color w:val="000000"/>
+          <w:sz w:val="23"/>
+          <w:szCs w:val="23"/>
+        </w:rPr>
+        <w:t>和</w:t>
+      </w:r>
+      <w:r>
+        <w:rPr>
+          <w:rFonts w:ascii="Monaco" w:hAnsi="Monaco"/>
+          <w:color w:val="000000"/>
+          <w:sz w:val="23"/>
+          <w:szCs w:val="23"/>
+        </w:rPr>
+        <w:t xml:space="preserve"> </w:t>
+      </w:r>
+      <w:r>
+        <w:rPr>
+          <w:rFonts w:ascii="Monaco" w:hAnsi="Monaco" w:hint="eastAsia"/>
+          <w:color w:val="000000"/>
+          <w:sz w:val="23"/>
+          <w:szCs w:val="23"/>
+        </w:rPr>
+        <w:t>Java</w:t>
+      </w:r>
+      <w:r>
+        <w:rPr>
+          <w:rFonts w:ascii="Monaco" w:hAnsi="Monaco"/>
+          <w:color w:val="000000"/>
+          <w:sz w:val="23"/>
+          <w:szCs w:val="23"/>
+        </w:rPr>
+        <w:t>通信</w:t>
+      </w:r>
+      <w:r>
+        <w:rPr>
+          <w:rFonts w:ascii="Monaco" w:hAnsi="Monaco"/>
+          <w:color w:val="000000"/>
+          <w:sz w:val="23"/>
+          <w:szCs w:val="23"/>
+        </w:rPr>
+        <w:t xml:space="preserve"> </w:t>
+      </w:r>
+    </w:p>
+    <w:p>
+      <w:pPr>
+        <w:pStyle w:val="HTML"/>
+        <w:shd w:val="clear" w:color="auto" w:fill="FFFFFF"/>
+        <w:rPr>
+          <w:rFonts w:ascii="Monaco" w:hAnsi="Monaco"/>
+          <w:color w:val="000000"/>
+          <w:sz w:val="23"/>
+          <w:szCs w:val="23"/>
+        </w:rPr>
+      </w:pPr>
+      <w:r>
+        <w:rPr>
+          <w:rFonts w:ascii="Monaco" w:hAnsi="Monaco" w:hint="eastAsia"/>
+          <w:color w:val="000000"/>
+          <w:sz w:val="23"/>
+          <w:szCs w:val="23"/>
+        </w:rPr>
+        <w:t>1</w:t>
+      </w:r>
+      <w:r>
+        <w:rPr>
+          <w:rFonts w:ascii="Monaco" w:hAnsi="Monaco" w:hint="eastAsia"/>
+          <w:color w:val="000000"/>
+          <w:sz w:val="23"/>
+          <w:szCs w:val="23"/>
+        </w:rPr>
+        <w:t>、</w:t>
+      </w:r>
+      <w:r>
+        <w:rPr>
+          <w:rFonts w:ascii="Monaco" w:hAnsi="Monaco" w:hint="eastAsia"/>
+          <w:color w:val="000000"/>
+          <w:sz w:val="23"/>
+          <w:szCs w:val="23"/>
+        </w:rPr>
+        <w:t>java</w:t>
+      </w:r>
+      <w:r>
+        <w:rPr>
+          <w:rFonts w:ascii="Monaco" w:hAnsi="Monaco"/>
+          <w:color w:val="000000"/>
+          <w:sz w:val="23"/>
+          <w:szCs w:val="23"/>
+        </w:rPr>
+        <w:t xml:space="preserve"> </w:t>
+      </w:r>
+      <w:r>
+        <w:rPr>
+          <w:rFonts w:ascii="Monaco" w:hAnsi="Monaco" w:hint="eastAsia"/>
+          <w:color w:val="000000"/>
+          <w:sz w:val="23"/>
+          <w:szCs w:val="23"/>
+        </w:rPr>
+        <w:t>通讯</w:t>
+      </w:r>
+      <w:r>
+        <w:rPr>
+          <w:rFonts w:ascii="Monaco" w:hAnsi="Monaco"/>
+          <w:color w:val="000000"/>
+          <w:sz w:val="23"/>
+          <w:szCs w:val="23"/>
+        </w:rPr>
+        <w:t>到</w:t>
+      </w:r>
+      <w:r>
+        <w:rPr>
+          <w:rFonts w:ascii="Monaco" w:hAnsi="Monaco"/>
+          <w:color w:val="000000"/>
+          <w:sz w:val="23"/>
+          <w:szCs w:val="23"/>
+        </w:rPr>
+        <w:t>C++</w:t>
+      </w:r>
+      <w:r>
+        <w:rPr>
+          <w:rFonts w:ascii="Monaco" w:hAnsi="Monaco"/>
+          <w:color w:val="000000"/>
+          <w:sz w:val="23"/>
+          <w:szCs w:val="23"/>
+        </w:rPr>
+        <w:t>，</w:t>
+      </w:r>
+      <w:r>
+        <w:rPr>
+          <w:rFonts w:ascii="Monaco" w:hAnsi="Monaco" w:hint="eastAsia"/>
+          <w:color w:val="000000"/>
+          <w:sz w:val="23"/>
+          <w:szCs w:val="23"/>
+        </w:rPr>
+        <w:t>通过</w:t>
+      </w:r>
+      <w:r>
+        <w:rPr>
+          <w:rFonts w:ascii="Monaco" w:hAnsi="Monaco"/>
+          <w:color w:val="000000"/>
+          <w:sz w:val="23"/>
+          <w:szCs w:val="23"/>
+        </w:rPr>
+        <w:t>Native</w:t>
+      </w:r>
+      <w:r>
+        <w:rPr>
+          <w:rFonts w:ascii="Monaco" w:hAnsi="Monaco"/>
+          <w:color w:val="000000"/>
+          <w:sz w:val="23"/>
+          <w:szCs w:val="23"/>
+        </w:rPr>
+        <w:t>方法</w:t>
+      </w:r>
+      <w:r>
+        <w:rPr>
+          <w:rFonts w:ascii="Monaco" w:hAnsi="Monaco"/>
+          <w:color w:val="000000"/>
+          <w:sz w:val="23"/>
+          <w:szCs w:val="23"/>
+        </w:rPr>
+        <w:t xml:space="preserve"> </w:t>
+      </w:r>
+      <w:r>
+        <w:rPr>
+          <w:rFonts w:ascii="Monaco" w:hAnsi="Monaco" w:hint="eastAsia"/>
+          <w:color w:val="000000"/>
+          <w:sz w:val="23"/>
+          <w:szCs w:val="23"/>
+        </w:rPr>
+        <w:t>调用</w:t>
+      </w:r>
+      <w:r>
+        <w:rPr>
+          <w:rFonts w:ascii="Monaco" w:hAnsi="Monaco"/>
+          <w:color w:val="000000"/>
+          <w:sz w:val="23"/>
+          <w:szCs w:val="23"/>
+        </w:rPr>
+        <w:t>JNI</w:t>
+      </w:r>
+    </w:p>
+    <w:p>
+      <w:pPr>
+        <w:pStyle w:val="HTML"/>
+        <w:shd w:val="clear" w:color="auto" w:fill="FFFFFF"/>
+        <w:rPr>
+          <w:rFonts w:ascii="Monaco" w:hAnsi="Monaco"/>
+          <w:color w:val="000000"/>
+          <w:sz w:val="23"/>
+          <w:szCs w:val="23"/>
+        </w:rPr>
+      </w:pPr>
+      <w:r>
+        <w:rPr>
+          <w:rFonts w:ascii="Monaco" w:hAnsi="Monaco" w:hint="eastAsia"/>
+          <w:color w:val="000000"/>
+          <w:sz w:val="23"/>
+          <w:szCs w:val="23"/>
+        </w:rPr>
+        <w:t>2</w:t>
+      </w:r>
+      <w:r>
+        <w:rPr>
+          <w:rFonts w:ascii="Monaco" w:hAnsi="Monaco" w:hint="eastAsia"/>
+          <w:color w:val="000000"/>
+          <w:sz w:val="23"/>
+          <w:szCs w:val="23"/>
+        </w:rPr>
+        <w:t>、</w:t>
+      </w:r>
+      <w:proofErr w:type="spellStart"/>
+      <w:r>
+        <w:rPr>
+          <w:rFonts w:ascii="Monaco" w:hAnsi="Monaco" w:hint="eastAsia"/>
+          <w:color w:val="000000"/>
+          <w:sz w:val="23"/>
+          <w:szCs w:val="23"/>
+        </w:rPr>
+        <w:t>c</w:t>
+      </w:r>
+      <w:r>
+        <w:rPr>
+          <w:rFonts w:ascii="Monaco" w:hAnsi="Monaco"/>
+          <w:color w:val="000000"/>
+          <w:sz w:val="23"/>
+          <w:szCs w:val="23"/>
+        </w:rPr>
+        <w:t>++</w:t>
+      </w:r>
+      <w:proofErr w:type="spellEnd"/>
+      <w:r>
+        <w:rPr>
+          <w:rFonts w:ascii="Monaco" w:hAnsi="Monaco"/>
+          <w:color w:val="000000"/>
+          <w:sz w:val="23"/>
+          <w:szCs w:val="23"/>
+        </w:rPr>
+        <w:t xml:space="preserve"> </w:t>
+      </w:r>
+      <w:r>
+        <w:rPr>
+          <w:rFonts w:ascii="Monaco" w:hAnsi="Monaco" w:hint="eastAsia"/>
+          <w:color w:val="000000"/>
+          <w:sz w:val="23"/>
+          <w:szCs w:val="23"/>
+        </w:rPr>
+        <w:t>通讯</w:t>
+      </w:r>
+      <w:r>
+        <w:rPr>
+          <w:rFonts w:ascii="Monaco" w:hAnsi="Monaco"/>
+          <w:color w:val="000000"/>
+          <w:sz w:val="23"/>
+          <w:szCs w:val="23"/>
+        </w:rPr>
+        <w:t>到</w:t>
+      </w:r>
+      <w:r>
+        <w:rPr>
+          <w:rFonts w:ascii="Monaco" w:hAnsi="Monaco"/>
+          <w:color w:val="000000"/>
+          <w:sz w:val="23"/>
+          <w:szCs w:val="23"/>
+        </w:rPr>
+        <w:t xml:space="preserve"> </w:t>
+      </w:r>
+      <w:r>
+        <w:rPr>
+          <w:rFonts w:ascii="Monaco" w:hAnsi="Monaco" w:hint="eastAsia"/>
+          <w:color w:val="000000"/>
+          <w:sz w:val="23"/>
+          <w:szCs w:val="23"/>
+        </w:rPr>
+        <w:t>Java</w:t>
+      </w:r>
+      <w:r>
+        <w:rPr>
+          <w:rFonts w:ascii="Monaco" w:hAnsi="Monaco"/>
+          <w:color w:val="000000"/>
+          <w:sz w:val="23"/>
+          <w:szCs w:val="23"/>
+        </w:rPr>
+        <w:t>，</w:t>
+      </w:r>
+      <w:r>
+        <w:rPr>
+          <w:rFonts w:ascii="Monaco" w:hAnsi="Monaco" w:hint="eastAsia"/>
+          <w:color w:val="000000"/>
+          <w:sz w:val="23"/>
+          <w:szCs w:val="23"/>
+        </w:rPr>
+        <w:t>通过</w:t>
+      </w:r>
+      <w:r>
+        <w:rPr>
+          <w:rFonts w:ascii="Monaco" w:hAnsi="Monaco"/>
+          <w:color w:val="000000"/>
+          <w:sz w:val="23"/>
+          <w:szCs w:val="23"/>
+        </w:rPr>
+        <w:t>JNI</w:t>
+      </w:r>
+      <w:r>
+        <w:rPr>
+          <w:rFonts w:ascii="Monaco" w:hAnsi="Monaco" w:hint="eastAsia"/>
+          <w:color w:val="000000"/>
+          <w:sz w:val="23"/>
+          <w:szCs w:val="23"/>
+        </w:rPr>
+        <w:t>反射</w:t>
+      </w:r>
+      <w:r>
+        <w:rPr>
+          <w:rFonts w:ascii="Monaco" w:hAnsi="Monaco"/>
+          <w:color w:val="000000"/>
+          <w:sz w:val="23"/>
+          <w:szCs w:val="23"/>
+        </w:rPr>
+        <w:t>到</w:t>
+      </w:r>
+      <w:r>
+        <w:rPr>
+          <w:rFonts w:ascii="Monaco" w:hAnsi="Monaco"/>
+          <w:color w:val="000000"/>
+          <w:sz w:val="23"/>
+          <w:szCs w:val="23"/>
+        </w:rPr>
+        <w:t>Java</w:t>
+      </w:r>
+    </w:p>
+    <w:p/>
+    <w:p>
+      <w:pPr>
+        <w:rPr>
+          <w:rFonts w:hint="eastAsia"/>
+        </w:rPr>
+      </w:pPr>
+    </w:p>
+    <w:p>
+      <w:r>
+        <w:lastRenderedPageBreak/>
+        <w:t>导包：</w:t>
+      </w:r>
+      <w:r>
+        <w:t>#</w:t>
+      </w:r>
+      <w:r>
+        <w:rPr>
+          <w:rFonts w:hint="eastAsia"/>
+        </w:rPr>
+        <w:t>include</w:t>
+      </w:r>
+    </w:p>
+    <w:p>
+      <w:r>
+        <w:rPr>
+          <w:rFonts w:hint="eastAsia"/>
+        </w:rPr>
+        <w:t>#include</w:t>
+      </w:r>
+      <w:r>
+        <w:t>&lt;GLES2/gl2.h&gt;</w:t>
+      </w:r>
+    </w:p>
+    <w:p>
+      <w:r>
+        <w:t>#include&lt;GLES2/gl2ext.h&gt;</w:t>
+      </w:r>
+    </w:p>
+    <w:p/>
+    <w:p>
+      <w:pPr>
+        <w:rPr>
+          <w:rFonts w:hint="eastAsia"/>
+        </w:rPr>
+      </w:pPr>
+    </w:p>
+    <w:p>
+      <w:pPr>
+        <w:numPr>
+          <w:ilvl w:val="0"/>
+          <w:numId w:val="36"/>
+        </w:numPr>
+        <w:shd w:val="clear" w:color="auto" w:fill="FAFAFA"/>
+        <w:ind w:left="0"/>
+        <w:rPr>
+          <w:rFonts w:ascii="Menlo" w:eastAsia="Microsoft YaHei" w:hAnsi="Menlo" w:cs="Menlo"/>
+          <w:color w:val="383A42"/>
+          <w:sz w:val="21"/>
+          <w:szCs w:val="21"/>
+        </w:rPr>
+      </w:pPr>
+      <w:bookmarkStart w:id="0" w:name="_GoBack"/>
+      <w:proofErr w:type="spellStart"/>
+      <w:proofErr w:type="gramStart"/>
+      <w:r>
+        <w:rPr>
+          <w:rFonts w:ascii="Menlo" w:eastAsia="Microsoft YaHei" w:hAnsi="Menlo" w:cs="Menlo"/>
+          <w:color w:val="383A42"/>
+          <w:sz w:val="21"/>
+          <w:szCs w:val="21"/>
+        </w:rPr>
+        <w:t>ndk</w:t>
+      </w:r>
+      <w:proofErr w:type="spellEnd"/>
+      <w:r>
+        <w:rPr>
+          <w:rFonts w:ascii="Menlo" w:eastAsia="Microsoft YaHei" w:hAnsi="Menlo" w:cs="Menlo"/>
+          <w:color w:val="383A42"/>
+          <w:sz w:val="21"/>
+          <w:szCs w:val="21"/>
+        </w:rPr>
+        <w:t>{</w:t>
+      </w:r>
+      <w:proofErr w:type="gramEnd"/>
+    </w:p>
+    <w:p>
+      <w:pPr>
+        <w:numPr>
+          <w:ilvl w:val="0"/>
+          <w:numId w:val="36"/>
+        </w:numPr>
+        <w:shd w:val="clear" w:color="auto" w:fill="FAFAFA"/>
+        <w:ind w:left="0"/>
+        <w:rPr>
+          <w:rFonts w:ascii="Menlo" w:eastAsia="Microsoft YaHei" w:hAnsi="Menlo" w:cs="Menlo"/>
+          <w:color w:val="383A42"/>
+          <w:sz w:val="21"/>
+          <w:szCs w:val="21"/>
+        </w:rPr>
+      </w:pPr>
+      <w:r>
+        <w:rPr>
+          <w:rStyle w:val="aa"/>
+          <w:rFonts w:ascii="Menlo" w:eastAsia="Microsoft YaHei" w:hAnsi="Menlo" w:cs="Menlo"/>
+          <w:color w:val="008000"/>
+          <w:sz w:val="21"/>
+          <w:szCs w:val="21"/>
+        </w:rPr>
+        <w:t xml:space="preserve">    </w:t>
+      </w:r>
+      <w:proofErr w:type="spellStart"/>
+      <w:r>
+        <w:rPr>
+          <w:rFonts w:ascii="Menlo" w:eastAsia="Microsoft YaHei" w:hAnsi="Menlo" w:cs="Menlo"/>
+          <w:color w:val="383A42"/>
+          <w:sz w:val="21"/>
+          <w:szCs w:val="21"/>
+        </w:rPr>
+        <w:t>abiFilters</w:t>
+      </w:r>
+      <w:proofErr w:type="spellEnd"/>
+      <w:r>
+        <w:rPr>
+          <w:rFonts w:ascii="Menlo" w:eastAsia="Microsoft YaHei" w:hAnsi="Menlo" w:cs="Menlo"/>
+          <w:color w:val="383A42"/>
+          <w:sz w:val="21"/>
+          <w:szCs w:val="21"/>
+        </w:rPr>
+        <w:t xml:space="preserve"> </w:t>
+      </w:r>
+      <w:r>
+        <w:rPr>
+          <w:rStyle w:val="hljs-string"/>
+          <w:rFonts w:ascii="Menlo" w:eastAsia="Microsoft YaHei" w:hAnsi="Menlo" w:cs="Menlo"/>
+          <w:b/>
+          <w:bCs/>
+          <w:color w:val="50A14F"/>
+          <w:sz w:val="21"/>
+          <w:szCs w:val="21"/>
+        </w:rPr>
+        <w:t>"armeabi-v7a"</w:t>
+      </w:r>
+      <w:r>
+        <w:rPr>
+          <w:rFonts w:ascii="Menlo" w:eastAsia="Microsoft YaHei" w:hAnsi="Menlo" w:cs="Menlo"/>
+          <w:color w:val="383A42"/>
+          <w:sz w:val="21"/>
+          <w:szCs w:val="21"/>
+        </w:rPr>
+        <w:t>,</w:t>
+      </w:r>
+      <w:r>
+        <w:rPr>
+          <w:rStyle w:val="hljs-string"/>
+          <w:rFonts w:ascii="Menlo" w:eastAsia="Microsoft YaHei" w:hAnsi="Menlo" w:cs="Menlo"/>
+          <w:b/>
+          <w:bCs/>
+          <w:color w:val="50A14F"/>
+          <w:sz w:val="21"/>
+          <w:szCs w:val="21"/>
+        </w:rPr>
+        <w:t>"x86"</w:t>
+      </w:r>
+    </w:p>
+    <w:p>
+      <w:pPr>
+        <w:numPr>
+          <w:ilvl w:val="0"/>
+          <w:numId w:val="36"/>
+        </w:numPr>
+        <w:shd w:val="clear" w:color="auto" w:fill="FAFAFA"/>
+        <w:ind w:left="0"/>
+        <w:rPr>
+          <w:rFonts w:ascii="Menlo" w:eastAsia="Microsoft YaHei" w:hAnsi="Menlo" w:cs="Menlo"/>
+          <w:color w:val="383A42"/>
+          <w:sz w:val="21"/>
+          <w:szCs w:val="21"/>
+        </w:rPr>
+      </w:pPr>
+      <w:r>
+        <w:rPr>
+          <w:rFonts w:ascii="Menlo" w:eastAsia="Microsoft YaHei" w:hAnsi="Menlo" w:cs="Menlo"/>
+          <w:color w:val="383A42"/>
+          <w:sz w:val="21"/>
+          <w:szCs w:val="21"/>
+        </w:rPr>
+        <w:t>}</w:t>
+      </w:r>
+    </w:p>
+    <w:bookmarkEnd w:id="0"/>
+    <w:p>
+      <w:pPr>
+        <w:rPr>
+          <w:rFonts w:ascii="Menlo" w:eastAsia="Times New Roman" w:hAnsi="Menlo" w:cs="Menlo"/>
+          <w:sz w:val="21"/>
+          <w:szCs w:val="21"/>
         </w:rPr>
       </w:pPr>
     </w:p>
@@ -26024,6 +26766,119 @@
     </w:lvl>
   </w:abstractNum>
   <w:abstractNum w:abstractNumId="30">
+    <w:nsid w:val="6ECB1EEB"/>
+    <w:multiLevelType w:val="multilevel"/>
+    <w:tmpl w:val="C8063DB6"/>
+    <w:lvl w:ilvl="0">
+      <w:start w:val="1"/>
+      <w:numFmt w:val="decimal"/>
+      <w:lvlText w:val="%1."/>
+      <w:lvlJc w:val="left"/>
+      <w:pPr>
+        <w:tabs>
+          <w:tab w:val="num" w:pos="720"/>
+        </w:tabs>
+        <w:ind w:left="720" w:hanging="360"/>
+      </w:pPr>
+    </w:lvl>
+    <w:lvl w:ilvl="1" w:tentative="1">
+      <w:start w:val="1"/>
+      <w:numFmt w:val="decimal"/>
+      <w:lvlText w:val="%2."/>
+      <w:lvlJc w:val="left"/>
+      <w:pPr>
+        <w:tabs>
+          <w:tab w:val="num" w:pos="1440"/>
+        </w:tabs>
+        <w:ind w:left="1440" w:hanging="360"/>
+      </w:pPr>
+    </w:lvl>
+    <w:lvl w:ilvl="2" w:tentative="1">
+      <w:start w:val="1"/>
+      <w:numFmt w:val="decimal"/>
+      <w:lvlText w:val="%3."/>
+      <w:lvlJc w:val="left"/>
+      <w:pPr>
+        <w:tabs>
+          <w:tab w:val="num" w:pos="2160"/>
+        </w:tabs>
+        <w:ind w:left="2160" w:hanging="360"/>
+      </w:pPr>
+    </w:lvl>
+    <w:lvl w:ilvl="3" w:tentative="1">
+      <w:start w:val="1"/>
+      <w:numFmt w:val="decimal"/>
+      <w:lvlText w:val="%4."/>
+      <w:lvlJc w:val="left"/>
+      <w:pPr>
+        <w:tabs>
+          <w:tab w:val="num" w:pos="2880"/>
+        </w:tabs>
+        <w:ind w:left="2880" w:hanging="360"/>
+      </w:pPr>
+    </w:lvl>
+    <w:lvl w:ilvl="4" w:tentative="1">
+      <w:start w:val="1"/>
+      <w:numFmt w:val="decimal"/>
+      <w:lvlText w:val="%5."/>
+      <w:lvlJc w:val="left"/>
+      <w:pPr>
+        <w:tabs>
+          <w:tab w:val="num" w:pos="3600"/>
+        </w:tabs>
+        <w:ind w:left="3600" w:hanging="360"/>
+      </w:pPr>
+    </w:lvl>
+    <w:lvl w:ilvl="5" w:tentative="1">
+      <w:start w:val="1"/>
+      <w:numFmt w:val="decimal"/>
+      <w:lvlText w:val="%6."/>
+      <w:lvlJc w:val="left"/>
+      <w:pPr>
+        <w:tabs>
+          <w:tab w:val="num" w:pos="4320"/>
+        </w:tabs>
+        <w:ind w:left="4320" w:hanging="360"/>
+      </w:pPr>
+    </w:lvl>
+    <w:lvl w:ilvl="6" w:tentative="1">
+      <w:start w:val="1"/>
+      <w:numFmt w:val="decimal"/>
+      <w:lvlText w:val="%7."/>
+      <w:lvlJc w:val="left"/>
+      <w:pPr>
+        <w:tabs>
+          <w:tab w:val="num" w:pos="5040"/>
+        </w:tabs>
+        <w:ind w:left="5040" w:hanging="360"/>
+      </w:pPr>
+    </w:lvl>
+    <w:lvl w:ilvl="7" w:tentative="1">
+      <w:start w:val="1"/>
+      <w:numFmt w:val="decimal"/>
+      <w:lvlText w:val="%8."/>
+      <w:lvlJc w:val="left"/>
+      <w:pPr>
+        <w:tabs>
+          <w:tab w:val="num" w:pos="5760"/>
+        </w:tabs>
+        <w:ind w:left="5760" w:hanging="360"/>
+      </w:pPr>
+    </w:lvl>
+    <w:lvl w:ilvl="8" w:tentative="1">
+      <w:start w:val="1"/>
+      <w:numFmt w:val="decimal"/>
+      <w:lvlText w:val="%9."/>
+      <w:lvlJc w:val="left"/>
+      <w:pPr>
+        <w:tabs>
+          <w:tab w:val="num" w:pos="6480"/>
+        </w:tabs>
+        <w:ind w:left="6480" w:hanging="360"/>
+      </w:pPr>
+    </w:lvl>
+  </w:abstractNum>
+  <w:abstractNum w:abstractNumId="31">
     <w:nsid w:val="726A2298"/>
     <w:multiLevelType w:val="hybridMultilevel"/>
     <w:tmpl w:val="9E26B128"/>
@@ -26112,7 +26967,7 @@
       </w:pPr>
     </w:lvl>
   </w:abstractNum>
-  <w:abstractNum w:abstractNumId="31">
+  <w:abstractNum w:abstractNumId="32">
     <w:nsid w:val="7741594D"/>
     <w:multiLevelType w:val="hybridMultilevel"/>
     <w:tmpl w:val="859A08CE"/>
@@ -26201,7 +27056,7 @@
       </w:pPr>
     </w:lvl>
   </w:abstractNum>
-  <w:abstractNum w:abstractNumId="32">
+  <w:abstractNum w:abstractNumId="33">
     <w:nsid w:val="779606EC"/>
     <w:multiLevelType w:val="hybridMultilevel"/>
     <w:tmpl w:val="ED2655EC"/>
@@ -26290,7 +27145,7 @@
       </w:pPr>
     </w:lvl>
   </w:abstractNum>
-  <w:abstractNum w:abstractNumId="33">
+  <w:abstractNum w:abstractNumId="34">
     <w:nsid w:val="790B64DC"/>
     <w:multiLevelType w:val="hybridMultilevel"/>
     <w:tmpl w:val="DA00F3B0"/>
@@ -26379,7 +27234,7 @@
       </w:pPr>
     </w:lvl>
   </w:abstractNum>
-  <w:abstractNum w:abstractNumId="34">
+  <w:abstractNum w:abstractNumId="35">
     <w:nsid w:val="79AA312C"/>
     <w:multiLevelType w:val="hybridMultilevel"/>
     <w:tmpl w:val="3B2C6798"/>
@@ -26499,7 +27354,7 @@
     <w:abstractNumId w:val="13"/>
   </w:num>
   <w:num w:numId="3">
-    <w:abstractNumId w:val="34"/>
+    <w:abstractNumId w:val="35"/>
   </w:num>
   <w:num w:numId="4">
     <w:abstractNumId w:val="5"/>
@@ -26526,13 +27381,13 @@
     <w:abstractNumId w:val="26"/>
   </w:num>
   <w:num w:numId="12">
-    <w:abstractNumId w:val="30"/>
+    <w:abstractNumId w:val="31"/>
   </w:num>
   <w:num w:numId="13">
     <w:abstractNumId w:val="2"/>
   </w:num>
   <w:num w:numId="14">
-    <w:abstractNumId w:val="33"/>
+    <w:abstractNumId w:val="34"/>
   </w:num>
   <w:num w:numId="15">
     <w:abstractNumId w:val="16"/>
@@ -26571,10 +27426,10 @@
     <w:abstractNumId w:val="17"/>
   </w:num>
   <w:num w:numId="27">
-    <w:abstractNumId w:val="31"/>
+    <w:abstractNumId w:val="32"/>
   </w:num>
   <w:num w:numId="28">
-    <w:abstractNumId w:val="32"/>
+    <w:abstractNumId w:val="33"/>
   </w:num>
   <w:num w:numId="29">
     <w:abstractNumId w:val="10"/>
@@ -26596,6 +27451,9 @@
   </w:num>
   <w:num w:numId="35">
     <w:abstractNumId w:val="18"/>
+  </w:num>
+  <w:num w:numId="36">
+    <w:abstractNumId w:val="30"/>
   </w:num>
 </w:numbering>
 </file>
@@ -26990,7 +27848,7 @@
   <w:style w:type="paragraph" w:default="1" w:styleId="a">
     <w:name w:val="Normal"/>
     <w:qFormat/>
-    <w:rsid w:val="006C21FA"/>
+    <w:rsid w:val="00277936"/>
     <w:rPr>
       <w:rFonts w:ascii="Times New Roman" w:hAnsi="Times New Roman" w:cs="Times New Roman"/>
       <w:kern w:val="0"/>
@@ -27266,7 +28124,6 @@
     <w:basedOn w:val="a"/>
     <w:link w:val="HTML0"/>
     <w:uiPriority w:val="99"/>
-    <w:semiHidden/>
     <w:unhideWhenUsed/>
     <w:rsid w:val="00252828"/>
     <w:pPr>
@@ -27300,7 +28157,6 @@
     <w:basedOn w:val="a0"/>
     <w:link w:val="HTML"/>
     <w:uiPriority w:val="99"/>
-    <w:semiHidden/>
     <w:rsid w:val="00252828"/>
     <w:rPr>
       <w:rFonts w:ascii="Courier New" w:hAnsi="Courier New" w:cs="Courier New"/>
@@ -27340,6 +28196,22 @@
     <w:rPr>
       <w:rFonts w:ascii="宋体" w:eastAsia="宋体" w:hAnsi="宋体" w:cs="宋体"/>
     </w:rPr>
+  </w:style>
+  <w:style w:type="character" w:styleId="aa">
+    <w:name w:val="Strong"/>
+    <w:basedOn w:val="a0"/>
+    <w:uiPriority w:val="22"/>
+    <w:qFormat/>
+    <w:rsid w:val="00277936"/>
+    <w:rPr>
+      <w:b/>
+      <w:bCs/>
+    </w:rPr>
+  </w:style>
+  <w:style w:type="character" w:customStyle="1" w:styleId="hljs-string">
+    <w:name w:val="hljs-string"/>
+    <w:basedOn w:val="a0"/>
+    <w:rsid w:val="00277936"/>
   </w:style>
 </w:styles>
 </file>
@@ -27610,7 +28482,7 @@
 </file>
 
 <file path=customXml/itemProps1.xml><?xml version="1.0" encoding="utf-8"?>
-<ds:datastoreItem xmlns:ds="http://schemas.openxmlformats.org/officeDocument/2006/customXml" ds:itemID="{E60045BE-0C00-DB40-AAD8-BE5101FBDF2C}">
+<ds:datastoreItem xmlns:ds="http://schemas.openxmlformats.org/officeDocument/2006/customXml" ds:itemID="{2006B334-9371-E142-B5FF-179BB3612947}">
   <ds:schemaRefs>
     <ds:schemaRef ds:uri="http://schemas.openxmlformats.org/officeDocument/2006/bibliography"/>
   </ds:schemaRefs>

</xml_diff>